<commit_message>
django forms - netflix
</commit_message>
<xml_diff>
--- a/Django/3 Working with mysql.docx
+++ b/Django/3 Working with mysql.docx
@@ -54,65 +54,14 @@
         <w:pStyle w:val="ListParagraph"/>
       </w:pPr>
       <w:r>
+        <w:rPr>
+          <w:noProof/>
+        </w:rPr>
         <w:drawing>
           <wp:inline distT="0" distB="0" distL="0" distR="0" wp14:anchorId="1D4D38F9" wp14:editId="00567FF1">
             <wp:extent cx="4405745" cy="1237688"/>
             <wp:effectExtent l="0" t="0" r="0" b="635"/>
             <wp:docPr id="1" name="Picture 1"/>
-            <wp:cNvGraphicFramePr>
-              <a:graphicFrameLocks xmlns:a="http://schemas.openxmlformats.org/drawingml/2006/main" noChangeAspect="1"/>
-            </wp:cNvGraphicFramePr>
-            <a:graphic xmlns:a="http://schemas.openxmlformats.org/drawingml/2006/main">
-              <a:graphicData uri="http://schemas.openxmlformats.org/drawingml/2006/picture">
-                <pic:pic xmlns:pic="http://schemas.openxmlformats.org/drawingml/2006/picture">
-                  <pic:nvPicPr>
-                    <pic:cNvPr id="1" name=""/>
-                    <pic:cNvPicPr/>
-                  </pic:nvPicPr>
-                  <pic:blipFill>
-                    <a:blip r:embed="rId5"/>
-                    <a:stretch>
-                      <a:fillRect/>
-                    </a:stretch>
-                  </pic:blipFill>
-                  <pic:spPr>
-                    <a:xfrm>
-                      <a:off x="0" y="0"/>
-                      <a:ext cx="4432935" cy="1245326"/>
-                    </a:xfrm>
-                    <a:prstGeom prst="rect">
-                      <a:avLst/>
-                    </a:prstGeom>
-                  </pic:spPr>
-                </pic:pic>
-              </a:graphicData>
-            </a:graphic>
-          </wp:inline>
-        </w:drawing>
-      </w:r>
-    </w:p>
-    <w:p>
-      <w:pPr>
-        <w:pStyle w:val="ListParagraph"/>
-        <w:numPr>
-          <w:ilvl w:val="0"/>
-          <w:numId w:val="1"/>
-        </w:numPr>
-      </w:pPr>
-      <w:r>
-        <w:t>Register applications in settings.py</w:t>
-      </w:r>
-    </w:p>
-    <w:p>
-      <w:pPr>
-        <w:pStyle w:val="ListParagraph"/>
-      </w:pPr>
-      <w:r>
-        <w:drawing>
-          <wp:inline distT="0" distB="0" distL="0" distR="0" wp14:anchorId="76B434E2" wp14:editId="4F574DDB">
-            <wp:extent cx="3126675" cy="2345006"/>
-            <wp:effectExtent l="0" t="0" r="0" b="0"/>
-            <wp:docPr id="2" name="Picture 2"/>
             <wp:cNvGraphicFramePr>
               <a:graphicFrameLocks xmlns:a="http://schemas.openxmlformats.org/drawingml/2006/main" noChangeAspect="1"/>
             </wp:cNvGraphicFramePr>
@@ -132,7 +81,7 @@
                   <pic:spPr>
                     <a:xfrm>
                       <a:off x="0" y="0"/>
-                      <a:ext cx="3139474" cy="2354605"/>
+                      <a:ext cx="4432935" cy="1245326"/>
                     </a:xfrm>
                     <a:prstGeom prst="rect">
                       <a:avLst/>
@@ -154,80 +103,22 @@
         </w:numPr>
       </w:pPr>
       <w:r>
-        <w:t xml:space="preserve">Working with </w:t>
-      </w:r>
-      <w:proofErr w:type="spellStart"/>
-      <w:r>
-        <w:t>mysql</w:t>
-      </w:r>
-      <w:proofErr w:type="spellEnd"/>
-      <w:r>
-        <w:t xml:space="preserve"> database</w:t>
-      </w:r>
-    </w:p>
-    <w:p>
-      <w:pPr>
-        <w:pStyle w:val="ListParagraph"/>
-        <w:numPr>
-          <w:ilvl w:val="1"/>
-          <w:numId w:val="1"/>
-        </w:numPr>
-      </w:pPr>
-      <w:r>
-        <w:t>Be ready with database name, username and password</w:t>
-      </w:r>
-    </w:p>
-    <w:p>
-      <w:pPr>
-        <w:pStyle w:val="ListParagraph"/>
-        <w:numPr>
-          <w:ilvl w:val="2"/>
-          <w:numId w:val="1"/>
-        </w:numPr>
-      </w:pPr>
-      <w:r>
-        <w:t xml:space="preserve">Here I am using default username and password of </w:t>
-      </w:r>
-      <w:proofErr w:type="spellStart"/>
-      <w:r>
-        <w:t>mysql</w:t>
-      </w:r>
-      <w:proofErr w:type="spellEnd"/>
-      <w:r>
-        <w:t xml:space="preserve"> </w:t>
-      </w:r>
-      <w:proofErr w:type="spellStart"/>
-      <w:r>
-        <w:t>i.e</w:t>
-      </w:r>
-      <w:proofErr w:type="spellEnd"/>
-      <w:r>
-        <w:t xml:space="preserve"> root and root</w:t>
-      </w:r>
-    </w:p>
-    <w:p>
-      <w:pPr>
-        <w:pStyle w:val="ListParagraph"/>
-        <w:numPr>
-          <w:ilvl w:val="1"/>
-          <w:numId w:val="1"/>
-        </w:numPr>
-      </w:pPr>
-      <w:r>
-        <w:t>Create new database for our project in workbench</w:t>
-      </w:r>
-    </w:p>
-    <w:p>
-      <w:pPr>
-        <w:pStyle w:val="ListParagraph"/>
-        <w:ind w:left="1440"/>
-      </w:pPr>
-      <w:r>
+        <w:t>Register applications in settings.py</w:t>
+      </w:r>
+    </w:p>
+    <w:p>
+      <w:pPr>
+        <w:pStyle w:val="ListParagraph"/>
+      </w:pPr>
+      <w:r>
+        <w:rPr>
+          <w:noProof/>
+        </w:rPr>
         <w:drawing>
-          <wp:inline distT="0" distB="0" distL="0" distR="0" wp14:anchorId="2F612AB7" wp14:editId="3DB08D91">
-            <wp:extent cx="2999139" cy="578869"/>
+          <wp:inline distT="0" distB="0" distL="0" distR="0" wp14:anchorId="76B434E2" wp14:editId="4F574DDB">
+            <wp:extent cx="3126675" cy="2345006"/>
             <wp:effectExtent l="0" t="0" r="0" b="0"/>
-            <wp:docPr id="3" name="Picture 3"/>
+            <wp:docPr id="2" name="Picture 2"/>
             <wp:cNvGraphicFramePr>
               <a:graphicFrameLocks xmlns:a="http://schemas.openxmlformats.org/drawingml/2006/main" noChangeAspect="1"/>
             </wp:cNvGraphicFramePr>
@@ -247,7 +138,7 @@
                   <pic:spPr>
                     <a:xfrm>
                       <a:off x="0" y="0"/>
-                      <a:ext cx="3055069" cy="589664"/>
+                      <a:ext cx="3139474" cy="2354605"/>
                     </a:xfrm>
                     <a:prstGeom prst="rect">
                       <a:avLst/>
@@ -264,12 +155,72 @@
       <w:pPr>
         <w:pStyle w:val="ListParagraph"/>
         <w:numPr>
+          <w:ilvl w:val="0"/>
+          <w:numId w:val="1"/>
+        </w:numPr>
+      </w:pPr>
+      <w:r>
+        <w:t xml:space="preserve">Working with </w:t>
+      </w:r>
+      <w:proofErr w:type="spellStart"/>
+      <w:r>
+        <w:t>mysql</w:t>
+      </w:r>
+      <w:proofErr w:type="spellEnd"/>
+      <w:r>
+        <w:t xml:space="preserve"> database</w:t>
+      </w:r>
+    </w:p>
+    <w:p>
+      <w:pPr>
+        <w:pStyle w:val="ListParagraph"/>
+        <w:numPr>
           <w:ilvl w:val="1"/>
           <w:numId w:val="1"/>
         </w:numPr>
       </w:pPr>
       <w:r>
-        <w:t xml:space="preserve">In setting.py register above database with user credentials </w:t>
+        <w:t>Be ready with database name, username and password</w:t>
+      </w:r>
+    </w:p>
+    <w:p>
+      <w:pPr>
+        <w:pStyle w:val="ListParagraph"/>
+        <w:numPr>
+          <w:ilvl w:val="2"/>
+          <w:numId w:val="1"/>
+        </w:numPr>
+      </w:pPr>
+      <w:r>
+        <w:t xml:space="preserve">Here I am using default username and password of </w:t>
+      </w:r>
+      <w:proofErr w:type="spellStart"/>
+      <w:r>
+        <w:t>mysql</w:t>
+      </w:r>
+      <w:proofErr w:type="spellEnd"/>
+      <w:r>
+        <w:t xml:space="preserve"> </w:t>
+      </w:r>
+      <w:proofErr w:type="spellStart"/>
+      <w:r>
+        <w:t>i.e</w:t>
+      </w:r>
+      <w:proofErr w:type="spellEnd"/>
+      <w:r>
+        <w:t xml:space="preserve"> root and root</w:t>
+      </w:r>
+    </w:p>
+    <w:p>
+      <w:pPr>
+        <w:pStyle w:val="ListParagraph"/>
+        <w:numPr>
+          <w:ilvl w:val="1"/>
+          <w:numId w:val="1"/>
+        </w:numPr>
+      </w:pPr>
+      <w:r>
+        <w:t>Create new database for our project in workbench</w:t>
       </w:r>
     </w:p>
     <w:p>
@@ -278,11 +229,14 @@
         <w:ind w:left="1440"/>
       </w:pPr>
       <w:r>
+        <w:rPr>
+          <w:noProof/>
+        </w:rPr>
         <w:drawing>
-          <wp:inline distT="0" distB="0" distL="0" distR="0" wp14:anchorId="69090DE3" wp14:editId="43224536">
-            <wp:extent cx="4467639" cy="2662319"/>
-            <wp:effectExtent l="0" t="0" r="0" b="5080"/>
-            <wp:docPr id="7" name="Picture 7"/>
+          <wp:inline distT="0" distB="0" distL="0" distR="0" wp14:anchorId="2F612AB7" wp14:editId="3DB08D91">
+            <wp:extent cx="2999139" cy="578869"/>
+            <wp:effectExtent l="0" t="0" r="0" b="0"/>
+            <wp:docPr id="3" name="Picture 3"/>
             <wp:cNvGraphicFramePr>
               <a:graphicFrameLocks xmlns:a="http://schemas.openxmlformats.org/drawingml/2006/main" noChangeAspect="1"/>
             </wp:cNvGraphicFramePr>
@@ -302,7 +256,7 @@
                   <pic:spPr>
                     <a:xfrm>
                       <a:off x="0" y="0"/>
-                      <a:ext cx="4483395" cy="2671708"/>
+                      <a:ext cx="3055069" cy="589664"/>
                     </a:xfrm>
                     <a:prstGeom prst="rect">
                       <a:avLst/>
@@ -318,58 +272,29 @@
     <w:p>
       <w:pPr>
         <w:pStyle w:val="ListParagraph"/>
+        <w:numPr>
+          <w:ilvl w:val="1"/>
+          <w:numId w:val="1"/>
+        </w:numPr>
+      </w:pPr>
+      <w:r>
+        <w:t xml:space="preserve">In setting.py register above database with user credentials </w:t>
+      </w:r>
+    </w:p>
+    <w:p>
+      <w:pPr>
+        <w:pStyle w:val="ListParagraph"/>
         <w:ind w:left="1440"/>
+      </w:pPr>
+      <w:r>
         <w:rPr>
-          <w:i/>
+          <w:noProof/>
         </w:rPr>
-      </w:pPr>
-      <w:r>
-        <w:rPr>
-          <w:i/>
-          <w:color w:val="FF0000"/>
-        </w:rPr>
-        <w:t>VERY IMPORTANT</w:t>
-      </w:r>
-      <w:r>
-        <w:rPr>
-          <w:i/>
-          <w:color w:val="FF0000"/>
-        </w:rPr>
-        <w:t>: PLEASE CHECK YOUR PORT NUMBER IN WORKBENCH</w:t>
-      </w:r>
-    </w:p>
-    <w:p>
-      <w:pPr>
-        <w:pStyle w:val="ListParagraph"/>
-        <w:numPr>
-          <w:ilvl w:val="1"/>
-          <w:numId w:val="1"/>
-        </w:numPr>
-      </w:pPr>
-      <w:r>
-        <w:t xml:space="preserve">Install </w:t>
-      </w:r>
-      <w:proofErr w:type="spellStart"/>
-      <w:r>
-        <w:t>mysqlclient</w:t>
-      </w:r>
-      <w:proofErr w:type="spellEnd"/>
-      <w:r>
-        <w:t xml:space="preserve">  library</w:t>
-      </w:r>
-    </w:p>
-    <w:p>
-      <w:pPr>
-        <w:pStyle w:val="ListParagraph"/>
-        <w:ind w:left="1440"/>
-      </w:pPr>
-      <w:r>
-        <w:lastRenderedPageBreak/>
         <w:drawing>
-          <wp:inline distT="0" distB="0" distL="0" distR="0" wp14:anchorId="74206D8C" wp14:editId="030B7B06">
-            <wp:extent cx="5617029" cy="1298678"/>
-            <wp:effectExtent l="0" t="0" r="3175" b="0"/>
-            <wp:docPr id="4" name="Picture 4"/>
+          <wp:inline distT="0" distB="0" distL="0" distR="0" wp14:anchorId="69090DE3" wp14:editId="43224536">
+            <wp:extent cx="4467639" cy="2662319"/>
+            <wp:effectExtent l="0" t="0" r="0" b="5080"/>
+            <wp:docPr id="7" name="Picture 7"/>
             <wp:cNvGraphicFramePr>
               <a:graphicFrameLocks xmlns:a="http://schemas.openxmlformats.org/drawingml/2006/main" noChangeAspect="1"/>
             </wp:cNvGraphicFramePr>
@@ -389,7 +314,7 @@
                   <pic:spPr>
                     <a:xfrm>
                       <a:off x="0" y="0"/>
-                      <a:ext cx="5643935" cy="1304899"/>
+                      <a:ext cx="4483395" cy="2671708"/>
                     </a:xfrm>
                     <a:prstGeom prst="rect">
                       <a:avLst/>
@@ -405,88 +330,61 @@
     <w:p>
       <w:pPr>
         <w:pStyle w:val="ListParagraph"/>
+        <w:ind w:left="1440"/>
+        <w:rPr>
+          <w:i/>
+        </w:rPr>
+      </w:pPr>
+      <w:r>
+        <w:rPr>
+          <w:i/>
+          <w:color w:val="FF0000"/>
+        </w:rPr>
+        <w:t>VERY IMPORTANT</w:t>
+      </w:r>
+      <w:r>
+        <w:rPr>
+          <w:i/>
+          <w:color w:val="FF0000"/>
+        </w:rPr>
+        <w:t>: PLEASE CHECK YOUR PORT NUMBER IN WORKBENCH</w:t>
+      </w:r>
+    </w:p>
+    <w:p>
+      <w:pPr>
+        <w:pStyle w:val="ListParagraph"/>
         <w:numPr>
           <w:ilvl w:val="1"/>
           <w:numId w:val="1"/>
         </w:numPr>
       </w:pPr>
+      <w:r>
+        <w:t xml:space="preserve">Install </w:t>
+      </w:r>
       <w:proofErr w:type="spellStart"/>
       <w:r>
-        <w:t>Runserver</w:t>
+        <w:t>mysqlclient</w:t>
       </w:r>
       <w:proofErr w:type="spellEnd"/>
       <w:r>
-        <w:t xml:space="preserve"> : open terminal in </w:t>
-      </w:r>
-      <w:proofErr w:type="spellStart"/>
-      <w:r>
-        <w:t>vs</w:t>
-      </w:r>
-      <w:proofErr w:type="spellEnd"/>
-      <w:r>
-        <w:t xml:space="preserve"> code and run : &gt;python manage.py </w:t>
-      </w:r>
-      <w:proofErr w:type="spellStart"/>
-      <w:r>
-        <w:t>runserver</w:t>
-      </w:r>
-      <w:proofErr w:type="spellEnd"/>
-    </w:p>
-    <w:p>
-      <w:pPr>
-        <w:pStyle w:val="ListParagraph"/>
-        <w:numPr>
-          <w:ilvl w:val="1"/>
-          <w:numId w:val="1"/>
-        </w:numPr>
-      </w:pPr>
-      <w:r>
-        <w:t xml:space="preserve">Open new terminal on </w:t>
-      </w:r>
-      <w:proofErr w:type="spellStart"/>
-      <w:r>
-        <w:t>vs</w:t>
-      </w:r>
-      <w:proofErr w:type="spellEnd"/>
-      <w:r>
-        <w:t xml:space="preserve"> code and check for </w:t>
-      </w:r>
-      <w:proofErr w:type="spellStart"/>
-      <w:r>
-        <w:t>django</w:t>
-      </w:r>
-      <w:proofErr w:type="spellEnd"/>
-      <w:r>
-        <w:t xml:space="preserve"> to </w:t>
-      </w:r>
-      <w:proofErr w:type="spellStart"/>
-      <w:r>
-        <w:t>mysql</w:t>
-      </w:r>
-      <w:proofErr w:type="spellEnd"/>
-      <w:r>
-        <w:t xml:space="preserve"> </w:t>
-      </w:r>
-      <w:proofErr w:type="spellStart"/>
-      <w:r>
-        <w:t>connetion</w:t>
-      </w:r>
-      <w:proofErr w:type="spellEnd"/>
-      <w:r>
-        <w:t xml:space="preserve"> by running following command</w:t>
-      </w:r>
-    </w:p>
-    <w:p>
-      <w:pPr>
-        <w:pStyle w:val="ListParagraph"/>
-        <w:ind w:left="0"/>
-      </w:pPr>
-      <w:r>
+        <w:t xml:space="preserve">  library</w:t>
+      </w:r>
+    </w:p>
+    <w:p>
+      <w:pPr>
+        <w:pStyle w:val="ListParagraph"/>
+        <w:ind w:left="1440"/>
+      </w:pPr>
+      <w:r>
+        <w:rPr>
+          <w:noProof/>
+        </w:rPr>
+        <w:lastRenderedPageBreak/>
         <w:drawing>
-          <wp:inline distT="0" distB="0" distL="0" distR="0" wp14:anchorId="1B26D26A" wp14:editId="77E82000">
-            <wp:extent cx="6858000" cy="1212215"/>
-            <wp:effectExtent l="0" t="0" r="0" b="6985"/>
-            <wp:docPr id="5" name="Picture 5"/>
+          <wp:inline distT="0" distB="0" distL="0" distR="0" wp14:anchorId="74206D8C" wp14:editId="030B7B06">
+            <wp:extent cx="5617029" cy="1298678"/>
+            <wp:effectExtent l="0" t="0" r="3175" b="0"/>
+            <wp:docPr id="4" name="Picture 4"/>
             <wp:cNvGraphicFramePr>
               <a:graphicFrameLocks xmlns:a="http://schemas.openxmlformats.org/drawingml/2006/main" noChangeAspect="1"/>
             </wp:cNvGraphicFramePr>
@@ -506,7 +404,7 @@
                   <pic:spPr>
                     <a:xfrm>
                       <a:off x="0" y="0"/>
-                      <a:ext cx="6858000" cy="1212215"/>
+                      <a:ext cx="5643935" cy="1304899"/>
                     </a:xfrm>
                     <a:prstGeom prst="rect">
                       <a:avLst/>
@@ -523,24 +421,90 @@
       <w:pPr>
         <w:pStyle w:val="ListParagraph"/>
         <w:numPr>
-          <w:ilvl w:val="0"/>
-          <w:numId w:val="1"/>
-        </w:numPr>
-      </w:pPr>
-      <w:r>
-        <w:t>Create model class in models.py</w:t>
-      </w:r>
-    </w:p>
-    <w:p>
-      <w:pPr>
-        <w:pStyle w:val="ListParagraph"/>
-      </w:pPr>
-      <w:r>
+          <w:ilvl w:val="1"/>
+          <w:numId w:val="1"/>
+        </w:numPr>
+      </w:pPr>
+      <w:proofErr w:type="spellStart"/>
+      <w:r>
+        <w:t>Runserver</w:t>
+      </w:r>
+      <w:proofErr w:type="spellEnd"/>
+      <w:r>
+        <w:t xml:space="preserve"> : open terminal in </w:t>
+      </w:r>
+      <w:proofErr w:type="spellStart"/>
+      <w:r>
+        <w:t>vs</w:t>
+      </w:r>
+      <w:proofErr w:type="spellEnd"/>
+      <w:r>
+        <w:t xml:space="preserve"> code and run : &gt;python manage.py </w:t>
+      </w:r>
+      <w:proofErr w:type="spellStart"/>
+      <w:r>
+        <w:t>runserver</w:t>
+      </w:r>
+      <w:proofErr w:type="spellEnd"/>
+    </w:p>
+    <w:p>
+      <w:pPr>
+        <w:pStyle w:val="ListParagraph"/>
+        <w:numPr>
+          <w:ilvl w:val="1"/>
+          <w:numId w:val="1"/>
+        </w:numPr>
+      </w:pPr>
+      <w:r>
+        <w:t xml:space="preserve">Open new terminal on </w:t>
+      </w:r>
+      <w:proofErr w:type="spellStart"/>
+      <w:r>
+        <w:t>vs</w:t>
+      </w:r>
+      <w:proofErr w:type="spellEnd"/>
+      <w:r>
+        <w:t xml:space="preserve"> code and check for </w:t>
+      </w:r>
+      <w:proofErr w:type="spellStart"/>
+      <w:r>
+        <w:t>django</w:t>
+      </w:r>
+      <w:proofErr w:type="spellEnd"/>
+      <w:r>
+        <w:t xml:space="preserve"> to </w:t>
+      </w:r>
+      <w:proofErr w:type="spellStart"/>
+      <w:r>
+        <w:t>mysql</w:t>
+      </w:r>
+      <w:proofErr w:type="spellEnd"/>
+      <w:r>
+        <w:t xml:space="preserve"> </w:t>
+      </w:r>
+      <w:proofErr w:type="spellStart"/>
+      <w:r>
+        <w:t>connetion</w:t>
+      </w:r>
+      <w:proofErr w:type="spellEnd"/>
+      <w:r>
+        <w:t xml:space="preserve"> by running following command</w:t>
+      </w:r>
+    </w:p>
+    <w:p>
+      <w:pPr>
+        <w:pStyle w:val="ListParagraph"/>
+        <w:ind w:left="0"/>
+      </w:pPr>
+      <w:r>
+        <w:rPr>
+          <w:noProof/>
+        </w:rPr>
         <w:drawing>
-          <wp:inline distT="0" distB="0" distL="0" distR="0" wp14:anchorId="02C2D68B" wp14:editId="590C2DFC">
-            <wp:extent cx="3986661" cy="1976438"/>
-            <wp:effectExtent l="0" t="0" r="0" b="5080"/>
-            <wp:docPr id="11" name="Picture 11"/>
+          <wp:inline distT="0" distB="0" distL="0" distR="0" wp14:anchorId="1B26D26A" wp14:editId="77E82000">
+            <wp:extent cx="6858000" cy="1212215"/>
+            <wp:effectExtent l="0" t="0" r="0" b="6985"/>
+            <wp:docPr id="5" name="Picture 5"/>
             <wp:cNvGraphicFramePr>
               <a:graphicFrameLocks xmlns:a="http://schemas.openxmlformats.org/drawingml/2006/main" noChangeAspect="1"/>
             </wp:cNvGraphicFramePr>
@@ -560,7 +524,7 @@
                   <pic:spPr>
                     <a:xfrm>
                       <a:off x="0" y="0"/>
-                      <a:ext cx="3992421" cy="1979293"/>
+                      <a:ext cx="6858000" cy="1212215"/>
                     </a:xfrm>
                     <a:prstGeom prst="rect">
                       <a:avLst/>
@@ -582,19 +546,22 @@
         </w:numPr>
       </w:pPr>
       <w:r>
-        <w:t>Register model class in admin.py</w:t>
-      </w:r>
-    </w:p>
-    <w:p>
-      <w:pPr>
-        <w:pStyle w:val="ListParagraph"/>
-      </w:pPr>
-      <w:r>
+        <w:t>Create model class in models.py</w:t>
+      </w:r>
+    </w:p>
+    <w:p>
+      <w:pPr>
+        <w:pStyle w:val="ListParagraph"/>
+      </w:pPr>
+      <w:r>
+        <w:rPr>
+          <w:noProof/>
+        </w:rPr>
         <w:drawing>
-          <wp:inline distT="0" distB="0" distL="0" distR="0" wp14:anchorId="06747088" wp14:editId="76750D36">
-            <wp:extent cx="3567112" cy="1789643"/>
-            <wp:effectExtent l="0" t="0" r="0" b="1270"/>
-            <wp:docPr id="12" name="Picture 12"/>
+          <wp:inline distT="0" distB="0" distL="0" distR="0" wp14:anchorId="02C2D68B" wp14:editId="590C2DFC">
+            <wp:extent cx="3986661" cy="1976438"/>
+            <wp:effectExtent l="0" t="0" r="0" b="5080"/>
+            <wp:docPr id="11" name="Picture 11"/>
             <wp:cNvGraphicFramePr>
               <a:graphicFrameLocks xmlns:a="http://schemas.openxmlformats.org/drawingml/2006/main" noChangeAspect="1"/>
             </wp:cNvGraphicFramePr>
@@ -614,7 +581,7 @@
                   <pic:spPr>
                     <a:xfrm>
                       <a:off x="0" y="0"/>
-                      <a:ext cx="3575630" cy="1793917"/>
+                      <a:ext cx="3992421" cy="1979293"/>
                     </a:xfrm>
                     <a:prstGeom prst="rect">
                       <a:avLst/>
@@ -635,25 +602,23 @@
           <w:numId w:val="1"/>
         </w:numPr>
       </w:pPr>
-      <w:proofErr w:type="spellStart"/>
-      <w:r>
-        <w:t>Makemigrations</w:t>
-      </w:r>
-      <w:proofErr w:type="spellEnd"/>
-      <w:r>
-        <w:t xml:space="preserve"> and migrate</w:t>
-      </w:r>
-    </w:p>
-    <w:p>
-      <w:pPr>
-        <w:pStyle w:val="ListParagraph"/>
-      </w:pPr>
-      <w:r>
+      <w:r>
+        <w:t>Register model class in admin.py</w:t>
+      </w:r>
+    </w:p>
+    <w:p>
+      <w:pPr>
+        <w:pStyle w:val="ListParagraph"/>
+      </w:pPr>
+      <w:r>
+        <w:rPr>
+          <w:noProof/>
+        </w:rPr>
         <w:drawing>
-          <wp:inline distT="0" distB="0" distL="0" distR="0" wp14:anchorId="232741D4" wp14:editId="71A28441">
-            <wp:extent cx="5262562" cy="1844333"/>
-            <wp:effectExtent l="0" t="0" r="0" b="3810"/>
-            <wp:docPr id="8" name="Picture 8"/>
+          <wp:inline distT="0" distB="0" distL="0" distR="0" wp14:anchorId="06747088" wp14:editId="76750D36">
+            <wp:extent cx="3567112" cy="1789643"/>
+            <wp:effectExtent l="0" t="0" r="0" b="1270"/>
+            <wp:docPr id="12" name="Picture 12"/>
             <wp:cNvGraphicFramePr>
               <a:graphicFrameLocks xmlns:a="http://schemas.openxmlformats.org/drawingml/2006/main" noChangeAspect="1"/>
             </wp:cNvGraphicFramePr>
@@ -673,7 +638,7 @@
                   <pic:spPr>
                     <a:xfrm>
                       <a:off x="0" y="0"/>
-                      <a:ext cx="5278135" cy="1849791"/>
+                      <a:ext cx="3575630" cy="1793917"/>
                     </a:xfrm>
                     <a:prstGeom prst="rect">
                       <a:avLst/>
@@ -694,29 +659,28 @@
           <w:numId w:val="1"/>
         </w:numPr>
       </w:pPr>
-      <w:r>
-        <w:lastRenderedPageBreak/>
-        <w:t xml:space="preserve">check tables in </w:t>
-      </w:r>
       <w:proofErr w:type="spellStart"/>
       <w:r>
-        <w:t>flipkart</w:t>
+        <w:t>Makemigrations</w:t>
       </w:r>
       <w:proofErr w:type="spellEnd"/>
       <w:r>
-        <w:t xml:space="preserve"> database</w:t>
-      </w:r>
-    </w:p>
-    <w:p>
-      <w:pPr>
-        <w:pStyle w:val="ListParagraph"/>
-      </w:pPr>
-      <w:r>
+        <w:t xml:space="preserve"> and migrate</w:t>
+      </w:r>
+    </w:p>
+    <w:p>
+      <w:pPr>
+        <w:pStyle w:val="ListParagraph"/>
+      </w:pPr>
+      <w:r>
+        <w:rPr>
+          <w:noProof/>
+        </w:rPr>
         <w:drawing>
-          <wp:inline distT="0" distB="0" distL="0" distR="0" wp14:anchorId="4B7CC336" wp14:editId="29C3EE17">
-            <wp:extent cx="2119312" cy="2166803"/>
-            <wp:effectExtent l="0" t="0" r="0" b="5080"/>
-            <wp:docPr id="9" name="Picture 9"/>
+          <wp:inline distT="0" distB="0" distL="0" distR="0" wp14:anchorId="232741D4" wp14:editId="71A28441">
+            <wp:extent cx="5262562" cy="1844333"/>
+            <wp:effectExtent l="0" t="0" r="0" b="3810"/>
+            <wp:docPr id="8" name="Picture 8"/>
             <wp:cNvGraphicFramePr>
               <a:graphicFrameLocks xmlns:a="http://schemas.openxmlformats.org/drawingml/2006/main" noChangeAspect="1"/>
             </wp:cNvGraphicFramePr>
@@ -736,7 +700,7 @@
                   <pic:spPr>
                     <a:xfrm>
                       <a:off x="0" y="0"/>
-                      <a:ext cx="2124808" cy="2172422"/>
+                      <a:ext cx="5278135" cy="1849791"/>
                     </a:xfrm>
                     <a:prstGeom prst="rect">
                       <a:avLst/>
@@ -758,27 +722,31 @@
         </w:numPr>
       </w:pPr>
       <w:r>
-        <w:t xml:space="preserve">View structure of </w:t>
+        <w:lastRenderedPageBreak/>
+        <w:t xml:space="preserve">check tables in </w:t>
       </w:r>
       <w:proofErr w:type="spellStart"/>
       <w:r>
-        <w:t>product_producttable</w:t>
+        <w:t>flipkart</w:t>
       </w:r>
       <w:proofErr w:type="spellEnd"/>
       <w:r>
-        <w:t xml:space="preserve"> table</w:t>
-      </w:r>
-    </w:p>
-    <w:p>
-      <w:pPr>
-        <w:pStyle w:val="ListParagraph"/>
-      </w:pPr>
-      <w:r>
+        <w:t xml:space="preserve"> database</w:t>
+      </w:r>
+    </w:p>
+    <w:p>
+      <w:pPr>
+        <w:pStyle w:val="ListParagraph"/>
+      </w:pPr>
+      <w:r>
+        <w:rPr>
+          <w:noProof/>
+        </w:rPr>
         <w:drawing>
-          <wp:inline distT="0" distB="0" distL="0" distR="0" wp14:anchorId="76033FD8" wp14:editId="0B5641B5">
-            <wp:extent cx="2225675" cy="1032247"/>
-            <wp:effectExtent l="0" t="0" r="3175" b="0"/>
-            <wp:docPr id="10" name="Picture 10"/>
+          <wp:inline distT="0" distB="0" distL="0" distR="0" wp14:anchorId="4B7CC336" wp14:editId="29C3EE17">
+            <wp:extent cx="2119312" cy="2166803"/>
+            <wp:effectExtent l="0" t="0" r="0" b="5080"/>
+            <wp:docPr id="9" name="Picture 9"/>
             <wp:cNvGraphicFramePr>
               <a:graphicFrameLocks xmlns:a="http://schemas.openxmlformats.org/drawingml/2006/main" noChangeAspect="1"/>
             </wp:cNvGraphicFramePr>
@@ -798,7 +766,7 @@
                   <pic:spPr>
                     <a:xfrm>
                       <a:off x="0" y="0"/>
-                      <a:ext cx="2254192" cy="1045473"/>
+                      <a:ext cx="2124808" cy="2172422"/>
                     </a:xfrm>
                     <a:prstGeom prst="rect">
                       <a:avLst/>
@@ -819,42 +787,31 @@
           <w:numId w:val="1"/>
         </w:numPr>
       </w:pPr>
-      <w:proofErr w:type="gramStart"/>
-      <w:r>
-        <w:t>DONE !!!!!!!!!!!!!!!</w:t>
-      </w:r>
-      <w:proofErr w:type="gramEnd"/>
-    </w:p>
-    <w:p>
-      <w:pPr>
-        <w:pStyle w:val="ListParagraph"/>
-        <w:numPr>
-          <w:ilvl w:val="0"/>
-          <w:numId w:val="1"/>
-        </w:numPr>
-      </w:pPr>
-      <w:r>
-        <w:t xml:space="preserve">Creating </w:t>
+      <w:r>
+        <w:t xml:space="preserve">View structure of </w:t>
       </w:r>
       <w:proofErr w:type="spellStart"/>
       <w:r>
-        <w:t>superuser</w:t>
+        <w:t>product_producttable</w:t>
       </w:r>
       <w:proofErr w:type="spellEnd"/>
       <w:r>
-        <w:t xml:space="preserve"> to access admin panel</w:t>
-      </w:r>
-    </w:p>
-    <w:p>
-      <w:pPr>
-        <w:pStyle w:val="ListParagraph"/>
-      </w:pPr>
-      <w:r>
+        <w:t xml:space="preserve"> table</w:t>
+      </w:r>
+    </w:p>
+    <w:p>
+      <w:pPr>
+        <w:pStyle w:val="ListParagraph"/>
+      </w:pPr>
+      <w:r>
+        <w:rPr>
+          <w:noProof/>
+        </w:rPr>
         <w:drawing>
-          <wp:inline distT="0" distB="0" distL="0" distR="0" wp14:anchorId="425AC28F" wp14:editId="586EFC4C">
-            <wp:extent cx="6338621" cy="1057611"/>
-            <wp:effectExtent l="0" t="0" r="5080" b="9525"/>
-            <wp:docPr id="13" name="Picture 13"/>
+          <wp:inline distT="0" distB="0" distL="0" distR="0" wp14:anchorId="76033FD8" wp14:editId="0B5641B5">
+            <wp:extent cx="2225675" cy="1032247"/>
+            <wp:effectExtent l="0" t="0" r="3175" b="0"/>
+            <wp:docPr id="10" name="Picture 10"/>
             <wp:cNvGraphicFramePr>
               <a:graphicFrameLocks xmlns:a="http://schemas.openxmlformats.org/drawingml/2006/main" noChangeAspect="1"/>
             </wp:cNvGraphicFramePr>
@@ -874,6 +831,85 @@
                   <pic:spPr>
                     <a:xfrm>
                       <a:off x="0" y="0"/>
+                      <a:ext cx="2254192" cy="1045473"/>
+                    </a:xfrm>
+                    <a:prstGeom prst="rect">
+                      <a:avLst/>
+                    </a:prstGeom>
+                  </pic:spPr>
+                </pic:pic>
+              </a:graphicData>
+            </a:graphic>
+          </wp:inline>
+        </w:drawing>
+      </w:r>
+    </w:p>
+    <w:p>
+      <w:pPr>
+        <w:pStyle w:val="ListParagraph"/>
+        <w:numPr>
+          <w:ilvl w:val="0"/>
+          <w:numId w:val="1"/>
+        </w:numPr>
+      </w:pPr>
+      <w:proofErr w:type="gramStart"/>
+      <w:r>
+        <w:t>DONE !!!!!!!!!!!!!!!</w:t>
+      </w:r>
+      <w:proofErr w:type="gramEnd"/>
+    </w:p>
+    <w:p>
+      <w:pPr>
+        <w:pStyle w:val="ListParagraph"/>
+        <w:numPr>
+          <w:ilvl w:val="0"/>
+          <w:numId w:val="1"/>
+        </w:numPr>
+      </w:pPr>
+      <w:r>
+        <w:t xml:space="preserve">Creating </w:t>
+      </w:r>
+      <w:proofErr w:type="spellStart"/>
+      <w:r>
+        <w:t>superuser</w:t>
+      </w:r>
+      <w:proofErr w:type="spellEnd"/>
+      <w:r>
+        <w:t xml:space="preserve"> to access admin panel</w:t>
+      </w:r>
+    </w:p>
+    <w:p>
+      <w:pPr>
+        <w:pStyle w:val="ListParagraph"/>
+      </w:pPr>
+      <w:r>
+        <w:rPr>
+          <w:noProof/>
+        </w:rPr>
+        <w:drawing>
+          <wp:inline distT="0" distB="0" distL="0" distR="0" wp14:anchorId="425AC28F" wp14:editId="586EFC4C">
+            <wp:extent cx="6338621" cy="1057611"/>
+            <wp:effectExtent l="0" t="0" r="5080" b="9525"/>
+            <wp:docPr id="13" name="Picture 13"/>
+            <wp:cNvGraphicFramePr>
+              <a:graphicFrameLocks xmlns:a="http://schemas.openxmlformats.org/drawingml/2006/main" noChangeAspect="1"/>
+            </wp:cNvGraphicFramePr>
+            <a:graphic xmlns:a="http://schemas.openxmlformats.org/drawingml/2006/main">
+              <a:graphicData uri="http://schemas.openxmlformats.org/drawingml/2006/picture">
+                <pic:pic xmlns:pic="http://schemas.openxmlformats.org/drawingml/2006/picture">
+                  <pic:nvPicPr>
+                    <pic:cNvPr id="1" name=""/>
+                    <pic:cNvPicPr/>
+                  </pic:nvPicPr>
+                  <pic:blipFill>
+                    <a:blip r:embed="rId17"/>
+                    <a:stretch>
+                      <a:fillRect/>
+                    </a:stretch>
+                  </pic:blipFill>
+                  <pic:spPr>
+                    <a:xfrm>
+                      <a:off x="0" y="0"/>
                       <a:ext cx="6387308" cy="1065735"/>
                     </a:xfrm>
                     <a:prstGeom prst="rect">
@@ -913,7 +949,7 @@
       <w:r>
         <w:t xml:space="preserve">Open admin panel by : </w:t>
       </w:r>
-      <w:hyperlink r:id="rId17" w:history="1">
+      <w:hyperlink r:id="rId18" w:history="1">
         <w:r>
           <w:rPr>
             <w:rStyle w:val="Hyperlink"/>
@@ -942,67 +978,14 @@
         <w:pStyle w:val="ListParagraph"/>
       </w:pPr>
       <w:r>
+        <w:rPr>
+          <w:noProof/>
+        </w:rPr>
         <w:drawing>
           <wp:inline distT="0" distB="0" distL="0" distR="0" wp14:anchorId="52FD56DD" wp14:editId="21BE9A8C">
             <wp:extent cx="4052621" cy="2594052"/>
             <wp:effectExtent l="0" t="0" r="5080" b="0"/>
             <wp:docPr id="14" name="Picture 14"/>
-            <wp:cNvGraphicFramePr>
-              <a:graphicFrameLocks xmlns:a="http://schemas.openxmlformats.org/drawingml/2006/main" noChangeAspect="1"/>
-            </wp:cNvGraphicFramePr>
-            <a:graphic xmlns:a="http://schemas.openxmlformats.org/drawingml/2006/main">
-              <a:graphicData uri="http://schemas.openxmlformats.org/drawingml/2006/picture">
-                <pic:pic xmlns:pic="http://schemas.openxmlformats.org/drawingml/2006/picture">
-                  <pic:nvPicPr>
-                    <pic:cNvPr id="1" name=""/>
-                    <pic:cNvPicPr/>
-                  </pic:nvPicPr>
-                  <pic:blipFill>
-                    <a:blip r:embed="rId18"/>
-                    <a:stretch>
-                      <a:fillRect/>
-                    </a:stretch>
-                  </pic:blipFill>
-                  <pic:spPr>
-                    <a:xfrm>
-                      <a:off x="0" y="0"/>
-                      <a:ext cx="4070205" cy="2605307"/>
-                    </a:xfrm>
-                    <a:prstGeom prst="rect">
-                      <a:avLst/>
-                    </a:prstGeom>
-                  </pic:spPr>
-                </pic:pic>
-              </a:graphicData>
-            </a:graphic>
-          </wp:inline>
-        </w:drawing>
-      </w:r>
-    </w:p>
-    <w:p>
-      <w:pPr>
-        <w:pStyle w:val="ListParagraph"/>
-        <w:numPr>
-          <w:ilvl w:val="0"/>
-          <w:numId w:val="1"/>
-        </w:numPr>
-      </w:pPr>
-      <w:r>
-        <w:t>Add some data in product table</w:t>
-      </w:r>
-    </w:p>
-    <w:p>
-      <w:pPr>
-        <w:pStyle w:val="ListParagraph"/>
-        <w:ind w:left="0"/>
-      </w:pPr>
-      <w:r>
-        <w:lastRenderedPageBreak/>
-        <w:drawing>
-          <wp:inline distT="0" distB="0" distL="0" distR="0" wp14:anchorId="7F82C3EC" wp14:editId="05ADDC82">
-            <wp:extent cx="3539718" cy="1860063"/>
-            <wp:effectExtent l="0" t="0" r="3810" b="6985"/>
-            <wp:docPr id="15" name="Picture 15"/>
             <wp:cNvGraphicFramePr>
               <a:graphicFrameLocks xmlns:a="http://schemas.openxmlformats.org/drawingml/2006/main" noChangeAspect="1"/>
             </wp:cNvGraphicFramePr>
@@ -1022,7 +1005,7 @@
                   <pic:spPr>
                     <a:xfrm>
                       <a:off x="0" y="0"/>
-                      <a:ext cx="3575469" cy="1878849"/>
+                      <a:ext cx="4070205" cy="2605307"/>
                     </a:xfrm>
                     <a:prstGeom prst="rect">
                       <a:avLst/>
@@ -1034,8 +1017,17 @@
           </wp:inline>
         </w:drawing>
       </w:r>
-      <w:r>
-        <w:t xml:space="preserve">    </w:t>
+    </w:p>
+    <w:p>
+      <w:pPr>
+        <w:pStyle w:val="ListParagraph"/>
+        <w:numPr>
+          <w:ilvl w:val="0"/>
+          <w:numId w:val="1"/>
+        </w:numPr>
+      </w:pPr>
+      <w:r>
+        <w:t>Add some data in product table</w:t>
       </w:r>
     </w:p>
     <w:p>
@@ -1044,11 +1036,15 @@
         <w:ind w:left="0"/>
       </w:pPr>
       <w:r>
+        <w:rPr>
+          <w:noProof/>
+        </w:rPr>
+        <w:lastRenderedPageBreak/>
         <w:drawing>
-          <wp:inline distT="0" distB="0" distL="0" distR="0" wp14:anchorId="59E268DA" wp14:editId="47A4C2CC">
-            <wp:extent cx="5600320" cy="2487270"/>
-            <wp:effectExtent l="0" t="0" r="635" b="8890"/>
-            <wp:docPr id="17" name="Picture 17"/>
+          <wp:inline distT="0" distB="0" distL="0" distR="0" wp14:anchorId="7F82C3EC" wp14:editId="05ADDC82">
+            <wp:extent cx="3539718" cy="1860063"/>
+            <wp:effectExtent l="0" t="0" r="3810" b="6985"/>
+            <wp:docPr id="15" name="Picture 15"/>
             <wp:cNvGraphicFramePr>
               <a:graphicFrameLocks xmlns:a="http://schemas.openxmlformats.org/drawingml/2006/main" noChangeAspect="1"/>
             </wp:cNvGraphicFramePr>
@@ -1068,7 +1064,7 @@
                   <pic:spPr>
                     <a:xfrm>
                       <a:off x="0" y="0"/>
-                      <a:ext cx="5627177" cy="2499198"/>
+                      <a:ext cx="3575469" cy="1878849"/>
                     </a:xfrm>
                     <a:prstGeom prst="rect">
                       <a:avLst/>
@@ -1080,34 +1076,24 @@
           </wp:inline>
         </w:drawing>
       </w:r>
-    </w:p>
-    <w:p>
-      <w:pPr>
-        <w:pStyle w:val="ListParagraph"/>
-        <w:numPr>
-          <w:ilvl w:val="0"/>
-          <w:numId w:val="1"/>
-        </w:numPr>
-      </w:pPr>
-      <w:r>
-        <w:t xml:space="preserve">Check in </w:t>
-      </w:r>
-      <w:proofErr w:type="spellStart"/>
-      <w:r>
-        <w:t>mysql</w:t>
-      </w:r>
-      <w:proofErr w:type="spellEnd"/>
-    </w:p>
-    <w:p>
-      <w:pPr>
-        <w:pStyle w:val="ListParagraph"/>
-      </w:pPr>
-      <w:r>
+      <w:r>
+        <w:t xml:space="preserve">    </w:t>
+      </w:r>
+    </w:p>
+    <w:p>
+      <w:pPr>
+        <w:pStyle w:val="ListParagraph"/>
+        <w:ind w:left="0"/>
+      </w:pPr>
+      <w:r>
+        <w:rPr>
+          <w:noProof/>
+        </w:rPr>
         <w:drawing>
-          <wp:inline distT="0" distB="0" distL="0" distR="0" wp14:anchorId="473ABA82" wp14:editId="6CF035EC">
-            <wp:extent cx="5443201" cy="2048256"/>
-            <wp:effectExtent l="0" t="0" r="5715" b="9525"/>
-            <wp:docPr id="18" name="Picture 18"/>
+          <wp:inline distT="0" distB="0" distL="0" distR="0" wp14:anchorId="59E268DA" wp14:editId="47A4C2CC">
+            <wp:extent cx="5600320" cy="2487270"/>
+            <wp:effectExtent l="0" t="0" r="635" b="8890"/>
+            <wp:docPr id="17" name="Picture 17"/>
             <wp:cNvGraphicFramePr>
               <a:graphicFrameLocks xmlns:a="http://schemas.openxmlformats.org/drawingml/2006/main" noChangeAspect="1"/>
             </wp:cNvGraphicFramePr>
@@ -1127,6 +1113,68 @@
                   <pic:spPr>
                     <a:xfrm>
                       <a:off x="0" y="0"/>
+                      <a:ext cx="5627177" cy="2499198"/>
+                    </a:xfrm>
+                    <a:prstGeom prst="rect">
+                      <a:avLst/>
+                    </a:prstGeom>
+                  </pic:spPr>
+                </pic:pic>
+              </a:graphicData>
+            </a:graphic>
+          </wp:inline>
+        </w:drawing>
+      </w:r>
+    </w:p>
+    <w:p>
+      <w:pPr>
+        <w:pStyle w:val="ListParagraph"/>
+        <w:numPr>
+          <w:ilvl w:val="0"/>
+          <w:numId w:val="1"/>
+        </w:numPr>
+      </w:pPr>
+      <w:r>
+        <w:t xml:space="preserve">Check in </w:t>
+      </w:r>
+      <w:proofErr w:type="spellStart"/>
+      <w:r>
+        <w:t>mysql</w:t>
+      </w:r>
+      <w:proofErr w:type="spellEnd"/>
+    </w:p>
+    <w:p>
+      <w:pPr>
+        <w:pStyle w:val="ListParagraph"/>
+      </w:pPr>
+      <w:r>
+        <w:rPr>
+          <w:noProof/>
+        </w:rPr>
+        <w:drawing>
+          <wp:inline distT="0" distB="0" distL="0" distR="0" wp14:anchorId="473ABA82" wp14:editId="6CF035EC">
+            <wp:extent cx="5443201" cy="2048256"/>
+            <wp:effectExtent l="0" t="0" r="5715" b="9525"/>
+            <wp:docPr id="18" name="Picture 18"/>
+            <wp:cNvGraphicFramePr>
+              <a:graphicFrameLocks xmlns:a="http://schemas.openxmlformats.org/drawingml/2006/main" noChangeAspect="1"/>
+            </wp:cNvGraphicFramePr>
+            <a:graphic xmlns:a="http://schemas.openxmlformats.org/drawingml/2006/main">
+              <a:graphicData uri="http://schemas.openxmlformats.org/drawingml/2006/picture">
+                <pic:pic xmlns:pic="http://schemas.openxmlformats.org/drawingml/2006/picture">
+                  <pic:nvPicPr>
+                    <pic:cNvPr id="1" name=""/>
+                    <pic:cNvPicPr/>
+                  </pic:nvPicPr>
+                  <pic:blipFill>
+                    <a:blip r:embed="rId22"/>
+                    <a:stretch>
+                      <a:fillRect/>
+                    </a:stretch>
+                  </pic:blipFill>
+                  <pic:spPr>
+                    <a:xfrm>
+                      <a:off x="0" y="0"/>
                       <a:ext cx="5472888" cy="2059427"/>
                     </a:xfrm>
                     <a:prstGeom prst="rect">
@@ -1148,8 +1196,528 @@
           <w:numId w:val="1"/>
         </w:numPr>
       </w:pPr>
+      <w:proofErr w:type="gramStart"/>
       <w:r>
         <w:t>DONE !!!!!!!!!!!!!!!!!</w:t>
+      </w:r>
+      <w:proofErr w:type="gramEnd"/>
+    </w:p>
+    <w:p/>
+    <w:p/>
+    <w:p/>
+    <w:p/>
+    <w:p/>
+    <w:p/>
+    <w:p/>
+    <w:p/>
+    <w:p>
+      <w:pPr>
+        <w:pStyle w:val="ListParagraph"/>
+        <w:numPr>
+          <w:ilvl w:val="0"/>
+          <w:numId w:val="1"/>
+        </w:numPr>
+      </w:pPr>
+      <w:r>
+        <w:lastRenderedPageBreak/>
+        <w:t>Displaying products into HTML page</w:t>
+      </w:r>
+    </w:p>
+    <w:p>
+      <w:pPr>
+        <w:pStyle w:val="ListParagraph"/>
+        <w:numPr>
+          <w:ilvl w:val="1"/>
+          <w:numId w:val="1"/>
+        </w:numPr>
+      </w:pPr>
+      <w:r>
+        <w:t>Create templates folder -&gt; register templates folder in settings.py</w:t>
+      </w:r>
+    </w:p>
+    <w:p>
+      <w:pPr>
+        <w:pStyle w:val="ListParagraph"/>
+        <w:ind w:left="1440"/>
+      </w:pPr>
+      <w:r>
+        <w:drawing>
+          <wp:inline distT="0" distB="0" distL="0" distR="0" wp14:anchorId="6460EDD4" wp14:editId="509028B0">
+            <wp:extent cx="2637782" cy="1451888"/>
+            <wp:effectExtent l="0" t="0" r="0" b="0"/>
+            <wp:docPr id="16" name="Picture 16"/>
+            <wp:cNvGraphicFramePr>
+              <a:graphicFrameLocks xmlns:a="http://schemas.openxmlformats.org/drawingml/2006/main" noChangeAspect="1"/>
+            </wp:cNvGraphicFramePr>
+            <a:graphic xmlns:a="http://schemas.openxmlformats.org/drawingml/2006/main">
+              <a:graphicData uri="http://schemas.openxmlformats.org/drawingml/2006/picture">
+                <pic:pic xmlns:pic="http://schemas.openxmlformats.org/drawingml/2006/picture">
+                  <pic:nvPicPr>
+                    <pic:cNvPr id="1" name=""/>
+                    <pic:cNvPicPr/>
+                  </pic:nvPicPr>
+                  <pic:blipFill>
+                    <a:blip r:embed="rId23"/>
+                    <a:stretch>
+                      <a:fillRect/>
+                    </a:stretch>
+                  </pic:blipFill>
+                  <pic:spPr>
+                    <a:xfrm>
+                      <a:off x="0" y="0"/>
+                      <a:ext cx="2667900" cy="1468466"/>
+                    </a:xfrm>
+                    <a:prstGeom prst="rect">
+                      <a:avLst/>
+                    </a:prstGeom>
+                  </pic:spPr>
+                </pic:pic>
+              </a:graphicData>
+            </a:graphic>
+          </wp:inline>
+        </w:drawing>
+      </w:r>
+    </w:p>
+    <w:p>
+      <w:pPr>
+        <w:pStyle w:val="ListParagraph"/>
+        <w:numPr>
+          <w:ilvl w:val="1"/>
+          <w:numId w:val="1"/>
+        </w:numPr>
+      </w:pPr>
+      <w:r>
+        <w:t>create product folder inside templates folder -&gt; create view_products.html in product folder</w:t>
+      </w:r>
+    </w:p>
+    <w:p>
+      <w:pPr>
+        <w:pStyle w:val="ListParagraph"/>
+        <w:ind w:left="1440"/>
+      </w:pPr>
+      <w:r>
+        <w:drawing>
+          <wp:inline distT="0" distB="0" distL="0" distR="0" wp14:anchorId="1C97FFA2" wp14:editId="63D647CD">
+            <wp:extent cx="1334389" cy="1250989"/>
+            <wp:effectExtent l="0" t="0" r="0" b="6350"/>
+            <wp:docPr id="6" name="Picture 6"/>
+            <wp:cNvGraphicFramePr>
+              <a:graphicFrameLocks xmlns:a="http://schemas.openxmlformats.org/drawingml/2006/main" noChangeAspect="1"/>
+            </wp:cNvGraphicFramePr>
+            <a:graphic xmlns:a="http://schemas.openxmlformats.org/drawingml/2006/main">
+              <a:graphicData uri="http://schemas.openxmlformats.org/drawingml/2006/picture">
+                <pic:pic xmlns:pic="http://schemas.openxmlformats.org/drawingml/2006/picture">
+                  <pic:nvPicPr>
+                    <pic:cNvPr id="1" name=""/>
+                    <pic:cNvPicPr/>
+                  </pic:nvPicPr>
+                  <pic:blipFill>
+                    <a:blip r:embed="rId24"/>
+                    <a:stretch>
+                      <a:fillRect/>
+                    </a:stretch>
+                  </pic:blipFill>
+                  <pic:spPr>
+                    <a:xfrm>
+                      <a:off x="0" y="0"/>
+                      <a:ext cx="1381545" cy="1295198"/>
+                    </a:xfrm>
+                    <a:prstGeom prst="rect">
+                      <a:avLst/>
+                    </a:prstGeom>
+                  </pic:spPr>
+                </pic:pic>
+              </a:graphicData>
+            </a:graphic>
+          </wp:inline>
+        </w:drawing>
+      </w:r>
+    </w:p>
+    <w:p>
+      <w:pPr>
+        <w:pStyle w:val="ListParagraph"/>
+        <w:numPr>
+          <w:ilvl w:val="1"/>
+          <w:numId w:val="1"/>
+        </w:numPr>
+      </w:pPr>
+      <w:r>
+        <w:t>create view to fetch all data from model</w:t>
+      </w:r>
+    </w:p>
+    <w:p>
+      <w:pPr>
+        <w:pStyle w:val="ListParagraph"/>
+        <w:numPr>
+          <w:ilvl w:val="2"/>
+          <w:numId w:val="1"/>
+        </w:numPr>
+      </w:pPr>
+      <w:r>
+        <w:t>product -&gt; views.py</w:t>
+      </w:r>
+    </w:p>
+    <w:p>
+      <w:pPr>
+        <w:pStyle w:val="ListParagraph"/>
+        <w:ind w:left="2160"/>
+      </w:pPr>
+      <w:r>
+        <w:drawing>
+          <wp:inline distT="0" distB="0" distL="0" distR="0" wp14:anchorId="0E7D3D22" wp14:editId="71ECE1EF">
+            <wp:extent cx="4175311" cy="1619479"/>
+            <wp:effectExtent l="0" t="0" r="0" b="0"/>
+            <wp:docPr id="19" name="Picture 19"/>
+            <wp:cNvGraphicFramePr>
+              <a:graphicFrameLocks xmlns:a="http://schemas.openxmlformats.org/drawingml/2006/main" noChangeAspect="1"/>
+            </wp:cNvGraphicFramePr>
+            <a:graphic xmlns:a="http://schemas.openxmlformats.org/drawingml/2006/main">
+              <a:graphicData uri="http://schemas.openxmlformats.org/drawingml/2006/picture">
+                <pic:pic xmlns:pic="http://schemas.openxmlformats.org/drawingml/2006/picture">
+                  <pic:nvPicPr>
+                    <pic:cNvPr id="1" name=""/>
+                    <pic:cNvPicPr/>
+                  </pic:nvPicPr>
+                  <pic:blipFill>
+                    <a:blip r:embed="rId25"/>
+                    <a:stretch>
+                      <a:fillRect/>
+                    </a:stretch>
+                  </pic:blipFill>
+                  <pic:spPr>
+                    <a:xfrm>
+                      <a:off x="0" y="0"/>
+                      <a:ext cx="4203660" cy="1630475"/>
+                    </a:xfrm>
+                    <a:prstGeom prst="rect">
+                      <a:avLst/>
+                    </a:prstGeom>
+                  </pic:spPr>
+                </pic:pic>
+              </a:graphicData>
+            </a:graphic>
+          </wp:inline>
+        </w:drawing>
+      </w:r>
+    </w:p>
+    <w:p>
+      <w:pPr>
+        <w:pStyle w:val="ListParagraph"/>
+        <w:numPr>
+          <w:ilvl w:val="1"/>
+          <w:numId w:val="1"/>
+        </w:numPr>
+      </w:pPr>
+      <w:r>
+        <w:t xml:space="preserve">create application level </w:t>
+      </w:r>
+      <w:proofErr w:type="spellStart"/>
+      <w:r>
+        <w:t>url</w:t>
+      </w:r>
+      <w:proofErr w:type="spellEnd"/>
+      <w:r>
+        <w:t xml:space="preserve"> for above view</w:t>
+      </w:r>
+    </w:p>
+    <w:p>
+      <w:pPr>
+        <w:pStyle w:val="ListParagraph"/>
+        <w:numPr>
+          <w:ilvl w:val="2"/>
+          <w:numId w:val="1"/>
+        </w:numPr>
+      </w:pPr>
+      <w:r>
+        <w:t>create product_urls.py in product folder</w:t>
+      </w:r>
+    </w:p>
+    <w:p>
+      <w:pPr>
+        <w:pStyle w:val="ListParagraph"/>
+        <w:ind w:left="2160"/>
+      </w:pPr>
+      <w:r>
+        <w:drawing>
+          <wp:inline distT="0" distB="0" distL="0" distR="0" wp14:anchorId="07047887" wp14:editId="0C4DD541">
+            <wp:extent cx="3923381" cy="1230779"/>
+            <wp:effectExtent l="0" t="0" r="1270" b="7620"/>
+            <wp:docPr id="20" name="Picture 20"/>
+            <wp:cNvGraphicFramePr>
+              <a:graphicFrameLocks xmlns:a="http://schemas.openxmlformats.org/drawingml/2006/main" noChangeAspect="1"/>
+            </wp:cNvGraphicFramePr>
+            <a:graphic xmlns:a="http://schemas.openxmlformats.org/drawingml/2006/main">
+              <a:graphicData uri="http://schemas.openxmlformats.org/drawingml/2006/picture">
+                <pic:pic xmlns:pic="http://schemas.openxmlformats.org/drawingml/2006/picture">
+                  <pic:nvPicPr>
+                    <pic:cNvPr id="1" name=""/>
+                    <pic:cNvPicPr/>
+                  </pic:nvPicPr>
+                  <pic:blipFill>
+                    <a:blip r:embed="rId26"/>
+                    <a:stretch>
+                      <a:fillRect/>
+                    </a:stretch>
+                  </pic:blipFill>
+                  <pic:spPr>
+                    <a:xfrm>
+                      <a:off x="0" y="0"/>
+                      <a:ext cx="3961033" cy="1242590"/>
+                    </a:xfrm>
+                    <a:prstGeom prst="rect">
+                      <a:avLst/>
+                    </a:prstGeom>
+                  </pic:spPr>
+                </pic:pic>
+              </a:graphicData>
+            </a:graphic>
+          </wp:inline>
+        </w:drawing>
+      </w:r>
+    </w:p>
+    <w:p>
+      <w:pPr>
+        <w:pStyle w:val="ListParagraph"/>
+        <w:numPr>
+          <w:ilvl w:val="1"/>
+          <w:numId w:val="1"/>
+        </w:numPr>
+      </w:pPr>
+      <w:r>
+        <w:t xml:space="preserve">register above application </w:t>
+      </w:r>
+      <w:r>
+        <w:t xml:space="preserve">level </w:t>
+      </w:r>
+      <w:proofErr w:type="spellStart"/>
+      <w:r>
+        <w:t>url</w:t>
+      </w:r>
+      <w:proofErr w:type="spellEnd"/>
+      <w:r>
+        <w:t xml:space="preserve"> in project level </w:t>
+      </w:r>
+      <w:proofErr w:type="spellStart"/>
+      <w:r>
+        <w:t>url</w:t>
+      </w:r>
+      <w:proofErr w:type="spellEnd"/>
+      <w:r>
+        <w:t xml:space="preserve"> : urls.py</w:t>
+      </w:r>
+    </w:p>
+    <w:p>
+      <w:pPr>
+        <w:pStyle w:val="ListParagraph"/>
+        <w:ind w:left="1440"/>
+      </w:pPr>
+      <w:r>
+        <w:drawing>
+          <wp:inline distT="0" distB="0" distL="0" distR="0" wp14:anchorId="7EC95BC7" wp14:editId="7F0C2E37">
+            <wp:extent cx="3900151" cy="1545254"/>
+            <wp:effectExtent l="0" t="0" r="5715" b="0"/>
+            <wp:docPr id="21" name="Picture 21"/>
+            <wp:cNvGraphicFramePr>
+              <a:graphicFrameLocks xmlns:a="http://schemas.openxmlformats.org/drawingml/2006/main" noChangeAspect="1"/>
+            </wp:cNvGraphicFramePr>
+            <a:graphic xmlns:a="http://schemas.openxmlformats.org/drawingml/2006/main">
+              <a:graphicData uri="http://schemas.openxmlformats.org/drawingml/2006/picture">
+                <pic:pic xmlns:pic="http://schemas.openxmlformats.org/drawingml/2006/picture">
+                  <pic:nvPicPr>
+                    <pic:cNvPr id="1" name=""/>
+                    <pic:cNvPicPr/>
+                  </pic:nvPicPr>
+                  <pic:blipFill>
+                    <a:blip r:embed="rId27"/>
+                    <a:stretch>
+                      <a:fillRect/>
+                    </a:stretch>
+                  </pic:blipFill>
+                  <pic:spPr>
+                    <a:xfrm>
+                      <a:off x="0" y="0"/>
+                      <a:ext cx="3934092" cy="1558702"/>
+                    </a:xfrm>
+                    <a:prstGeom prst="rect">
+                      <a:avLst/>
+                    </a:prstGeom>
+                  </pic:spPr>
+                </pic:pic>
+              </a:graphicData>
+            </a:graphic>
+          </wp:inline>
+        </w:drawing>
+      </w:r>
+    </w:p>
+    <w:p>
+      <w:pPr>
+        <w:pStyle w:val="ListParagraph"/>
+        <w:ind w:left="1440"/>
+      </w:pPr>
+    </w:p>
+    <w:p>
+      <w:pPr>
+        <w:pStyle w:val="ListParagraph"/>
+        <w:ind w:left="1440"/>
+      </w:pPr>
+    </w:p>
+    <w:p>
+      <w:pPr>
+        <w:pStyle w:val="ListParagraph"/>
+        <w:numPr>
+          <w:ilvl w:val="1"/>
+          <w:numId w:val="1"/>
+        </w:numPr>
+      </w:pPr>
+      <w:r>
+        <w:lastRenderedPageBreak/>
+        <w:t>create table in view_products.html to show all records</w:t>
+      </w:r>
+    </w:p>
+    <w:p>
+      <w:pPr>
+        <w:pStyle w:val="ListParagraph"/>
+        <w:ind w:left="1440"/>
+      </w:pPr>
+      <w:r>
+        <w:drawing>
+          <wp:inline distT="0" distB="0" distL="0" distR="0" wp14:anchorId="355593E2" wp14:editId="240734D8">
+            <wp:extent cx="4790169" cy="4605659"/>
+            <wp:effectExtent l="0" t="0" r="0" b="4445"/>
+            <wp:docPr id="22" name="Picture 22"/>
+            <wp:cNvGraphicFramePr>
+              <a:graphicFrameLocks xmlns:a="http://schemas.openxmlformats.org/drawingml/2006/main" noChangeAspect="1"/>
+            </wp:cNvGraphicFramePr>
+            <a:graphic xmlns:a="http://schemas.openxmlformats.org/drawingml/2006/main">
+              <a:graphicData uri="http://schemas.openxmlformats.org/drawingml/2006/picture">
+                <pic:pic xmlns:pic="http://schemas.openxmlformats.org/drawingml/2006/picture">
+                  <pic:nvPicPr>
+                    <pic:cNvPr id="1" name=""/>
+                    <pic:cNvPicPr/>
+                  </pic:nvPicPr>
+                  <pic:blipFill>
+                    <a:blip r:embed="rId28"/>
+                    <a:stretch>
+                      <a:fillRect/>
+                    </a:stretch>
+                  </pic:blipFill>
+                  <pic:spPr>
+                    <a:xfrm>
+                      <a:off x="0" y="0"/>
+                      <a:ext cx="4795295" cy="4610588"/>
+                    </a:xfrm>
+                    <a:prstGeom prst="rect">
+                      <a:avLst/>
+                    </a:prstGeom>
+                  </pic:spPr>
+                </pic:pic>
+              </a:graphicData>
+            </a:graphic>
+          </wp:inline>
+        </w:drawing>
+      </w:r>
+    </w:p>
+    <w:p>
+      <w:pPr>
+        <w:pStyle w:val="ListParagraph"/>
+        <w:numPr>
+          <w:ilvl w:val="1"/>
+          <w:numId w:val="1"/>
+        </w:numPr>
+      </w:pPr>
+      <w:r>
+        <w:t xml:space="preserve">check for output </w:t>
+      </w:r>
+    </w:p>
+    <w:p>
+      <w:r>
+        <w:drawing>
+          <wp:inline distT="0" distB="0" distL="0" distR="0" wp14:anchorId="76DCB211" wp14:editId="5D886377">
+            <wp:extent cx="2894665" cy="1394542"/>
+            <wp:effectExtent l="0" t="0" r="1270" b="0"/>
+            <wp:docPr id="23" name="Picture 23"/>
+            <wp:cNvGraphicFramePr>
+              <a:graphicFrameLocks xmlns:a="http://schemas.openxmlformats.org/drawingml/2006/main" noChangeAspect="1"/>
+            </wp:cNvGraphicFramePr>
+            <a:graphic xmlns:a="http://schemas.openxmlformats.org/drawingml/2006/main">
+              <a:graphicData uri="http://schemas.openxmlformats.org/drawingml/2006/picture">
+                <pic:pic xmlns:pic="http://schemas.openxmlformats.org/drawingml/2006/picture">
+                  <pic:nvPicPr>
+                    <pic:cNvPr id="1" name=""/>
+                    <pic:cNvPicPr/>
+                  </pic:nvPicPr>
+                  <pic:blipFill>
+                    <a:blip r:embed="rId29"/>
+                    <a:stretch>
+                      <a:fillRect/>
+                    </a:stretch>
+                  </pic:blipFill>
+                  <pic:spPr>
+                    <a:xfrm>
+                      <a:off x="0" y="0"/>
+                      <a:ext cx="2932726" cy="1412879"/>
+                    </a:xfrm>
+                    <a:prstGeom prst="rect">
+                      <a:avLst/>
+                    </a:prstGeom>
+                  </pic:spPr>
+                </pic:pic>
+              </a:graphicData>
+            </a:graphic>
+          </wp:inline>
+        </w:drawing>
+      </w:r>
+      <w:r>
+        <w:t xml:space="preserve">    </w:t>
+      </w:r>
+      <w:r>
+        <w:drawing>
+          <wp:inline distT="0" distB="0" distL="0" distR="0" wp14:anchorId="3C8D6B3E" wp14:editId="38197C87">
+            <wp:extent cx="3152716" cy="1417846"/>
+            <wp:effectExtent l="0" t="0" r="0" b="0"/>
+            <wp:docPr id="24" name="Picture 24"/>
+            <wp:cNvGraphicFramePr>
+              <a:graphicFrameLocks xmlns:a="http://schemas.openxmlformats.org/drawingml/2006/main" noChangeAspect="1"/>
+            </wp:cNvGraphicFramePr>
+            <a:graphic xmlns:a="http://schemas.openxmlformats.org/drawingml/2006/main">
+              <a:graphicData uri="http://schemas.openxmlformats.org/drawingml/2006/picture">
+                <pic:pic xmlns:pic="http://schemas.openxmlformats.org/drawingml/2006/picture">
+                  <pic:nvPicPr>
+                    <pic:cNvPr id="1" name=""/>
+                    <pic:cNvPicPr/>
+                  </pic:nvPicPr>
+                  <pic:blipFill>
+                    <a:blip r:embed="rId30"/>
+                    <a:stretch>
+                      <a:fillRect/>
+                    </a:stretch>
+                  </pic:blipFill>
+                  <pic:spPr>
+                    <a:xfrm>
+                      <a:off x="0" y="0"/>
+                      <a:ext cx="3181493" cy="1430788"/>
+                    </a:xfrm>
+                    <a:prstGeom prst="rect">
+                      <a:avLst/>
+                    </a:prstGeom>
+                  </pic:spPr>
+                </pic:pic>
+              </a:graphicData>
+            </a:graphic>
+          </wp:inline>
+        </w:drawing>
+      </w:r>
+    </w:p>
+    <w:p>
+      <w:pPr>
+        <w:pStyle w:val="ListParagraph"/>
+        <w:numPr>
+          <w:ilvl w:val="1"/>
+          <w:numId w:val="1"/>
+        </w:numPr>
+      </w:pPr>
+      <w:r>
+        <w:t>DONE !!!!!!!!!!!!!!!!!!!!!!!!!!!!!!!!!!!!!!!!!!!!!!!!!!!!!!</w:t>
       </w:r>
       <w:bookmarkStart w:id="0" w:name="_GoBack"/>
       <w:bookmarkEnd w:id="0"/>
@@ -1963,4 +2531,16 @@
     </a:ext>
   </a:extLst>
 </a:theme>
+</file>
+
+<file path=customXml/item1.xml><?xml version="1.0" encoding="utf-8"?>
+<b:Sources xmlns:b="http://schemas.openxmlformats.org/officeDocument/2006/bibliography" xmlns="http://schemas.openxmlformats.org/officeDocument/2006/bibliography" SelectedStyle="\APASixthEditionOfficeOnline.xsl" StyleName="APA" Version="6"/>
+</file>
+
+<file path=customXml/itemProps1.xml><?xml version="1.0" encoding="utf-8"?>
+<ds:datastoreItem xmlns:ds="http://schemas.openxmlformats.org/officeDocument/2006/customXml" ds:itemID="{CEA8071B-9AFB-4055-8C2B-17F7F56D8D36}">
+  <ds:schemaRefs>
+    <ds:schemaRef ds:uri="http://schemas.openxmlformats.org/officeDocument/2006/bibliography"/>
+  </ds:schemaRefs>
+</ds:datastoreItem>
 </file>
</xml_diff>